<commit_message>
Opdatering af gruppekontrakt og bødesystem
</commit_message>
<xml_diff>
--- a/01 Adminstration/01 Gruppekontrakt.docx
+++ b/01 Adminstration/01 Gruppekontrakt.docx
@@ -78,13 +78,8 @@
         <w:t>:</w:t>
       </w:r>
       <w:r>
-        <w:t xml:space="preserve"> Man er til rådighed (enten fysisk eller digitalt) mellem 10-15 man-</w:t>
-      </w:r>
-      <w:proofErr w:type="spellStart"/>
-      <w:r>
-        <w:t>tors</w:t>
-      </w:r>
-      <w:proofErr w:type="spellEnd"/>
+        <w:t xml:space="preserve"> Man er til rådighed (enten fysisk eller digitalt) mellem 10-15 man-tors</w:t>
+      </w:r>
     </w:p>
     <w:p>
       <w:pPr>
@@ -151,13 +146,8 @@
       <w:r>
         <w:t xml:space="preserve">: </w:t>
       </w:r>
-      <w:proofErr w:type="gramStart"/>
-      <w:r>
-        <w:t>Såfremt</w:t>
-      </w:r>
-      <w:proofErr w:type="gramEnd"/>
-      <w:r>
-        <w:t xml:space="preserve"> man er forsinket mere end </w:t>
+      <w:r>
+        <w:t xml:space="preserve">Såfremt man er forsinket mere end </w:t>
       </w:r>
       <w:r>
         <w:t>5</w:t>
@@ -195,13 +185,8 @@
       <w:r>
         <w:t xml:space="preserve">: </w:t>
       </w:r>
-      <w:proofErr w:type="gramStart"/>
-      <w:r>
-        <w:t>Såfremt</w:t>
-      </w:r>
-      <w:proofErr w:type="gramEnd"/>
-      <w:r>
-        <w:t xml:space="preserve"> man har aftaler/fravær</w:t>
+      <w:r>
+        <w:t>Såfremt man har aftaler/fravær</w:t>
       </w:r>
       <w:r>
         <w:t xml:space="preserve"> i </w:t>
@@ -329,13 +314,8 @@
       <w:r>
         <w:t xml:space="preserve">: </w:t>
       </w:r>
-      <w:proofErr w:type="gramStart"/>
-      <w:r>
-        <w:t>Såfremt</w:t>
-      </w:r>
-      <w:proofErr w:type="gramEnd"/>
-      <w:r>
-        <w:t xml:space="preserve"> der bliver arbejdet hjemmefra, </w:t>
+      <w:r>
+        <w:t xml:space="preserve">Såfremt der bliver arbejdet hjemmefra, </w:t>
       </w:r>
       <w:r>
         <w:t>så deltages der stadigvæk i det daglige møde.</w:t>
@@ -569,13 +549,8 @@
         <w:t>. Her arbejdes to og to sammen, til at rette ens afsnit</w:t>
       </w:r>
       <w:r>
-        <w:t xml:space="preserve">, her også </w:t>
-      </w:r>
-      <w:proofErr w:type="spellStart"/>
-      <w:r>
-        <w:t>appendix</w:t>
-      </w:r>
-      <w:proofErr w:type="spellEnd"/>
+        <w:t>, her også appendix</w:t>
+      </w:r>
       <w:r>
         <w:t>.</w:t>
       </w:r>
@@ -634,13 +609,8 @@
         <w:t>2</w:t>
       </w:r>
       <w:r>
-        <w:t xml:space="preserve">: Skrives i </w:t>
-      </w:r>
-      <w:proofErr w:type="spellStart"/>
-      <w:r>
-        <w:t>LaTeX</w:t>
-      </w:r>
-      <w:proofErr w:type="spellEnd"/>
+        <w:t>: Skrives i LaTeX</w:t>
+      </w:r>
     </w:p>
     <w:p>
       <w:pPr>
@@ -662,14 +632,12 @@
       <w:r>
         <w:t xml:space="preserve">Som reference standard anvendes </w:t>
       </w:r>
-      <w:proofErr w:type="spellStart"/>
       <w:r>
         <w:t>IEEE</w:t>
       </w:r>
       <w:r>
         <w:t>’s</w:t>
       </w:r>
-      <w:proofErr w:type="spellEnd"/>
     </w:p>
     <w:p>
       <w:pPr>
@@ -805,11 +773,9 @@
       <w:r>
         <w:t xml:space="preserve"> Teams/</w:t>
       </w:r>
-      <w:proofErr w:type="spellStart"/>
       <w:r>
         <w:t>Onedrive</w:t>
       </w:r>
-      <w:proofErr w:type="spellEnd"/>
       <w:r>
         <w:t xml:space="preserve"> som </w:t>
       </w:r>
@@ -874,21 +840,7 @@
         <w:rPr>
           <w:szCs w:val="24"/>
         </w:rPr>
-        <w:t xml:space="preserve"> - Husk at </w:t>
-      </w:r>
-      <w:proofErr w:type="spellStart"/>
-      <w:r>
-        <w:rPr>
-          <w:szCs w:val="24"/>
-        </w:rPr>
-        <w:t>Cc</w:t>
-      </w:r>
-      <w:proofErr w:type="spellEnd"/>
-      <w:r>
-        <w:rPr>
-          <w:szCs w:val="24"/>
-        </w:rPr>
-        <w:t xml:space="preserve"> gruppen</w:t>
+        <w:t xml:space="preserve"> - Husk at Cc gruppen</w:t>
       </w:r>
       <w:r>
         <w:rPr>
@@ -1033,11 +985,7 @@
         <w:t>5</w:t>
       </w:r>
       <w:r>
-        <w:t xml:space="preserve">: </w:t>
-      </w:r>
-      <w:proofErr w:type="spellStart"/>
-      <w:r>
-        <w:t>Uds</w:t>
+        <w:t>: Uds</w:t>
       </w:r>
       <w:r>
         <w:t>mid</w:t>
@@ -1045,7 +993,6 @@
       <w:r>
         <w:t>elses</w:t>
       </w:r>
-      <w:proofErr w:type="spellEnd"/>
       <w:r>
         <w:t>-</w:t>
       </w:r>
@@ -1470,10 +1417,7 @@
         </w:numPr>
       </w:pPr>
       <w:r>
-        <w:t>Nye opgave</w:t>
-      </w:r>
-      <w:r>
-        <w:t>r/underopgaver</w:t>
+        <w:t>Nye opgaver/underopgaver</w:t>
       </w:r>
     </w:p>
     <w:p>
@@ -1506,13 +1450,7 @@
         </w:numPr>
       </w:pPr>
       <w:r>
-        <w:t>Vejledermøde</w:t>
-      </w:r>
-      <w:r>
-        <w:t>/vejlederkontakt</w:t>
-      </w:r>
-      <w:r>
-        <w:t>?</w:t>
+        <w:t>Vejledermøde/vejlederkontakt?</w:t>
       </w:r>
     </w:p>
     <w:p>
@@ -1626,6 +1564,27 @@
         </w:numPr>
       </w:pPr>
       <w:r>
+        <w:t xml:space="preserve">Revidering </w:t>
+      </w:r>
+      <w:r>
+        <w:t xml:space="preserve">bødesystem (Maks </w:t>
+      </w:r>
+      <w:r>
+        <w:t>10</w:t>
+      </w:r>
+      <w:r>
+        <w:t xml:space="preserve"> minutter)</w:t>
+      </w:r>
+    </w:p>
+    <w:p>
+      <w:pPr>
+        <w:pStyle w:val="Listeafsnit"/>
+        <w:numPr>
+          <w:ilvl w:val="2"/>
+          <w:numId w:val="5"/>
+        </w:numPr>
+      </w:pPr>
+      <w:r>
         <w:t>+ Dagligt møde</w:t>
       </w:r>
     </w:p>
@@ -1686,6 +1645,7 @@
         </w:numPr>
       </w:pPr>
       <w:r>
+        <w:lastRenderedPageBreak/>
         <w:t>Tidsplan</w:t>
       </w:r>
     </w:p>
@@ -1698,7 +1658,6 @@
         </w:numPr>
       </w:pPr>
       <w:r>
-        <w:lastRenderedPageBreak/>
         <w:t>Revidering gruppekontrakt</w:t>
       </w:r>
     </w:p>
@@ -1903,13 +1862,8 @@
         <w:t>ordvalg</w:t>
       </w:r>
       <w:r>
-        <w:t xml:space="preserve">, </w:t>
-      </w:r>
-      <w:proofErr w:type="spellStart"/>
-      <w:r>
-        <w:t>debug</w:t>
-      </w:r>
-      <w:proofErr w:type="spellEnd"/>
+        <w:t>, debug</w:t>
+      </w:r>
       <w:r>
         <w:t>, kode</w:t>
       </w:r>
@@ -4169,6 +4123,26 @@
 </file>
 
 <file path=customXml/item1.xml><?xml version="1.0" encoding="utf-8"?>
+<p:properties xmlns:p="http://schemas.microsoft.com/office/2006/metadata/properties" xmlns:xsi="http://www.w3.org/2001/XMLSchema-instance" xmlns:pc="http://schemas.microsoft.com/office/infopath/2007/PartnerControls">
+  <documentManagement>
+    <lcf76f155ced4ddcb4097134ff3c332f xmlns="9eb01566-652b-4477-b28c-3e66da18d344">
+      <Terms xmlns="http://schemas.microsoft.com/office/infopath/2007/PartnerControls"/>
+    </lcf76f155ced4ddcb4097134ff3c332f>
+    <TaxCatchAll xmlns="1ef46024-2ca0-4db1-9ed8-b314520bddf3" xsi:nil="true"/>
+  </documentManagement>
+</p:properties>
+</file>
+
+<file path=customXml/item2.xml><?xml version="1.0" encoding="utf-8"?>
+<?mso-contentType ?>
+<FormTemplates xmlns="http://schemas.microsoft.com/sharepoint/v3/contenttype/forms">
+  <Display>DocumentLibraryForm</Display>
+  <Edit>DocumentLibraryForm</Edit>
+  <New>DocumentLibraryForm</New>
+</FormTemplates>
+</file>
+
+<file path=customXml/item3.xml><?xml version="1.0" encoding="utf-8"?>
 <ct:contentTypeSchema xmlns:ct="http://schemas.microsoft.com/office/2006/metadata/contentType" xmlns:ma="http://schemas.microsoft.com/office/2006/metadata/properties/metaAttributes" ct:_="" ma:_="" ma:contentTypeName="Dokument" ma:contentTypeID="0x010100FE580F2D3026B143BDF291C5137D2DA0" ma:contentTypeVersion="13" ma:contentTypeDescription="Opret et nyt dokument." ma:contentTypeScope="" ma:versionID="cbf9c7ba37e5329923f2631dbd7f57d0">
   <xsd:schema xmlns:xsd="http://www.w3.org/2001/XMLSchema" xmlns:xs="http://www.w3.org/2001/XMLSchema" xmlns:p="http://schemas.microsoft.com/office/2006/metadata/properties" xmlns:ns2="9eb01566-652b-4477-b28c-3e66da18d344" xmlns:ns3="1ef46024-2ca0-4db1-9ed8-b314520bddf3" targetNamespace="http://schemas.microsoft.com/office/2006/metadata/properties" ma:root="true" ma:fieldsID="51e2ef3359a75a136c9bc01b553e9c72" ns2:_="" ns3:_="">
     <xsd:import namespace="9eb01566-652b-4477-b28c-3e66da18d344"/>
@@ -4375,27 +4349,26 @@
 </ct:contentTypeSchema>
 </file>
 
-<file path=customXml/item2.xml><?xml version="1.0" encoding="utf-8"?>
-<?mso-contentType ?>
-<FormTemplates xmlns="http://schemas.microsoft.com/sharepoint/v3/contenttype/forms">
-  <Display>DocumentLibraryForm</Display>
-  <Edit>DocumentLibraryForm</Edit>
-  <New>DocumentLibraryForm</New>
-</FormTemplates>
+<file path=customXml/itemProps1.xml><?xml version="1.0" encoding="utf-8"?>
+<ds:datastoreItem xmlns:ds="http://schemas.openxmlformats.org/officeDocument/2006/customXml" ds:itemID="{72804363-10AB-4737-BFF0-C23E7DDC57BE}">
+  <ds:schemaRefs>
+    <ds:schemaRef ds:uri="http://schemas.microsoft.com/office/2006/metadata/properties"/>
+    <ds:schemaRef ds:uri="http://schemas.microsoft.com/office/infopath/2007/PartnerControls"/>
+    <ds:schemaRef ds:uri="9eb01566-652b-4477-b28c-3e66da18d344"/>
+    <ds:schemaRef ds:uri="1ef46024-2ca0-4db1-9ed8-b314520bddf3"/>
+  </ds:schemaRefs>
+</ds:datastoreItem>
 </file>
 
-<file path=customXml/item3.xml><?xml version="1.0" encoding="utf-8"?>
-<p:properties xmlns:p="http://schemas.microsoft.com/office/2006/metadata/properties" xmlns:xsi="http://www.w3.org/2001/XMLSchema-instance" xmlns:pc="http://schemas.microsoft.com/office/infopath/2007/PartnerControls">
-  <documentManagement>
-    <lcf76f155ced4ddcb4097134ff3c332f xmlns="9eb01566-652b-4477-b28c-3e66da18d344">
-      <Terms xmlns="http://schemas.microsoft.com/office/infopath/2007/PartnerControls"/>
-    </lcf76f155ced4ddcb4097134ff3c332f>
-    <TaxCatchAll xmlns="1ef46024-2ca0-4db1-9ed8-b314520bddf3" xsi:nil="true"/>
-  </documentManagement>
-</p:properties>
+<file path=customXml/itemProps2.xml><?xml version="1.0" encoding="utf-8"?>
+<ds:datastoreItem xmlns:ds="http://schemas.openxmlformats.org/officeDocument/2006/customXml" ds:itemID="{FF969115-EADA-4D57-A376-21FE1909C799}">
+  <ds:schemaRefs>
+    <ds:schemaRef ds:uri="http://schemas.microsoft.com/sharepoint/v3/contenttype/forms"/>
+  </ds:schemaRefs>
+</ds:datastoreItem>
 </file>
 
-<file path=customXml/itemProps1.xml><?xml version="1.0" encoding="utf-8"?>
+<file path=customXml/itemProps3.xml><?xml version="1.0" encoding="utf-8"?>
 <ds:datastoreItem xmlns:ds="http://schemas.openxmlformats.org/officeDocument/2006/customXml" ds:itemID="{F9A11948-473F-48BC-8E14-16CC065E1862}">
   <ds:schemaRefs>
     <ds:schemaRef ds:uri="http://schemas.microsoft.com/office/2006/metadata/contentType"/>
@@ -4412,23 +4385,4 @@
     <ds:schemaRef ds:uri="http://schemas.microsoft.com/internal/obd"/>
   </ds:schemaRefs>
 </ds:datastoreItem>
-</file>
-
-<file path=customXml/itemProps2.xml><?xml version="1.0" encoding="utf-8"?>
-<ds:datastoreItem xmlns:ds="http://schemas.openxmlformats.org/officeDocument/2006/customXml" ds:itemID="{FF969115-EADA-4D57-A376-21FE1909C799}">
-  <ds:schemaRefs>
-    <ds:schemaRef ds:uri="http://schemas.microsoft.com/sharepoint/v3/contenttype/forms"/>
-  </ds:schemaRefs>
-</ds:datastoreItem>
-</file>
-
-<file path=customXml/itemProps3.xml><?xml version="1.0" encoding="utf-8"?>
-<ds:datastoreItem xmlns:ds="http://schemas.openxmlformats.org/officeDocument/2006/customXml" ds:itemID="{72804363-10AB-4737-BFF0-C23E7DDC57BE}">
-  <ds:schemaRefs>
-    <ds:schemaRef ds:uri="http://schemas.microsoft.com/office/2006/metadata/properties"/>
-    <ds:schemaRef ds:uri="http://schemas.microsoft.com/office/infopath/2007/PartnerControls"/>
-    <ds:schemaRef ds:uri="9eb01566-652b-4477-b28c-3e66da18d344"/>
-    <ds:schemaRef ds:uri="1ef46024-2ca0-4db1-9ed8-b314520bddf3"/>
-  </ds:schemaRefs>
-</ds:datastoreItem>
 </file>
</xml_diff>